<commit_message>
commit de creacion de bases de datos
</commit_message>
<xml_diff>
--- a/Oscar Gaztelu Menéndez.docx
+++ b/Oscar Gaztelu Menéndez.docx
@@ -184,116 +184,579 @@
         <w:rPr>
           <w:rFonts w:ascii="Work Sans" w:hAnsi="Work Sans"/>
         </w:rPr>
-        <w:t xml:space="preserve"> Creación de los directorios requeridos: si el software no lo crea durante el proceso de instalación, es conveniente crear los directorios requeridos de forma que mantenga el orden correspondiente por el sistema operativo. </w:t>
-      </w:r>
-    </w:p>
-    <w:p>
-      <w:pPr>
-        <w:rPr>
-          <w:rFonts w:ascii="Work Sans" w:hAnsi="Work Sans"/>
-        </w:rPr>
-      </w:pPr>
-      <w:r>
-        <w:rPr>
-          <w:rFonts w:ascii="Work Sans" w:hAnsi="Work Sans"/>
-        </w:rPr>
-        <w:t xml:space="preserve"> Creación de los usuarios requeridos: dependiendo del tipo de software que se vaya a instalar, puede ser necesario crear diferentes usuarios. </w:t>
-      </w:r>
-    </w:p>
-    <w:p>
-      <w:pPr>
-        <w:rPr>
-          <w:rFonts w:ascii="Work Sans" w:hAnsi="Work Sans"/>
-        </w:rPr>
-      </w:pPr>
-      <w:r>
-        <w:rPr>
-          <w:rFonts w:ascii="Work Sans" w:hAnsi="Work Sans"/>
-        </w:rPr>
-        <w:t xml:space="preserve"> Concesión de los derechos requeridos: para ordenar el sistema y limitar daños en caso necesario, se han de conceder a los usuarios únicamente los mínimos derechos necesarios. </w:t>
-      </w:r>
-    </w:p>
-    <w:p>
-      <w:pPr>
-        <w:rPr>
-          <w:rFonts w:ascii="Work Sans" w:hAnsi="Work Sans"/>
-        </w:rPr>
-      </w:pPr>
-      <w:r>
-        <w:rPr>
-          <w:rFonts w:ascii="Work Sans" w:hAnsi="Work Sans"/>
-        </w:rPr>
-        <w:t xml:space="preserve"> Prepare el paquete de software a instalar: normalmente, para ahorrar ancho de banda y tiempo en la descarga por Internet, los paquetes de software vienen empaquetados y comprimidos. Por ello, una vez descargado, puede ser </w:t>
+        <w:t xml:space="preserve">Creación de los directorios requeridos: es </w:t>
+      </w:r>
+      <w:r>
+        <w:rPr>
+          <w:rFonts w:ascii="Work Sans" w:hAnsi="Work Sans"/>
+        </w:rPr>
+        <w:t xml:space="preserve">recomendable </w:t>
+      </w:r>
+      <w:r>
+        <w:rPr>
+          <w:rFonts w:ascii="Work Sans" w:hAnsi="Work Sans"/>
+        </w:rPr>
+        <w:t xml:space="preserve">crear los directorios requeridos </w:t>
+      </w:r>
+      <w:r>
+        <w:rPr>
+          <w:rFonts w:ascii="Work Sans" w:hAnsi="Work Sans"/>
+        </w:rPr>
+        <w:t>para mantener ordenados los archivos en nuestro equipo.</w:t>
+      </w:r>
+    </w:p>
+    <w:p>
+      <w:pPr>
+        <w:rPr>
+          <w:rFonts w:ascii="Work Sans" w:hAnsi="Work Sans"/>
+        </w:rPr>
+      </w:pPr>
+      <w:r>
+        <w:rPr>
+          <w:rFonts w:ascii="Work Sans" w:hAnsi="Work Sans"/>
+        </w:rPr>
+        <w:t xml:space="preserve">Creación de los usuarios requeridos: dependiendo del tipo de software que se vaya a instalar, puede ser necesario crear diferentes usuarios. </w:t>
+      </w:r>
+    </w:p>
+    <w:p>
+      <w:pPr>
+        <w:rPr>
+          <w:rFonts w:ascii="Work Sans" w:hAnsi="Work Sans"/>
+        </w:rPr>
+      </w:pPr>
+      <w:r>
+        <w:rPr>
+          <w:rFonts w:ascii="Work Sans" w:hAnsi="Work Sans"/>
+        </w:rPr>
+        <w:t xml:space="preserve">Concesión de los derechos requeridos: </w:t>
+      </w:r>
+      <w:r>
+        <w:rPr>
+          <w:rFonts w:ascii="Work Sans" w:hAnsi="Work Sans"/>
+        </w:rPr>
+        <w:t>se deben de conceder a los usuarios los permisos mínimos y necesarios.</w:t>
+      </w:r>
+    </w:p>
+    <w:p>
+      <w:pPr>
+        <w:rPr>
+          <w:rFonts w:ascii="Work Sans" w:hAnsi="Work Sans"/>
+        </w:rPr>
+      </w:pPr>
+      <w:r>
+        <w:rPr>
+          <w:rFonts w:ascii="Work Sans" w:hAnsi="Work Sans"/>
+        </w:rPr>
+        <w:t>Prepar</w:t>
+      </w:r>
+      <w:r>
+        <w:rPr>
+          <w:rFonts w:ascii="Work Sans" w:hAnsi="Work Sans"/>
+        </w:rPr>
+        <w:t>ar</w:t>
+      </w:r>
+      <w:r>
+        <w:rPr>
+          <w:rFonts w:ascii="Work Sans" w:hAnsi="Work Sans"/>
+        </w:rPr>
+        <w:t xml:space="preserve"> el paquete de software a instalar: </w:t>
+      </w:r>
+      <w:r>
+        <w:rPr>
+          <w:rFonts w:ascii="Work Sans" w:hAnsi="Work Sans"/>
+        </w:rPr>
+        <w:t>los programas suelen venir comprimidos para facilitar su distribución, por lo que hay que tener las herramientas necesarias</w:t>
+      </w:r>
+    </w:p>
+    <w:p>
+      <w:pPr>
+        <w:rPr>
+          <w:rFonts w:ascii="Work Sans" w:hAnsi="Work Sans"/>
+        </w:rPr>
+      </w:pPr>
+      <w:r>
+        <w:rPr>
+          <w:rFonts w:ascii="Work Sans" w:hAnsi="Work Sans"/>
+        </w:rPr>
+        <w:t xml:space="preserve">Registro ante la empresa propietaria: para el software comercial, a veces el propietario exige el registro de la </w:t>
+      </w:r>
+      <w:r>
+        <w:rPr>
+          <w:rFonts w:ascii="Work Sans" w:hAnsi="Work Sans"/>
+        </w:rPr>
+        <w:t>instalación.</w:t>
+      </w:r>
+    </w:p>
+    <w:p>
+      <w:pPr>
+        <w:rPr>
+          <w:rFonts w:ascii="Work Sans" w:hAnsi="Work Sans"/>
+        </w:rPr>
+      </w:pPr>
+      <w:r>
+        <w:rPr>
+          <w:rFonts w:ascii="Work Sans" w:hAnsi="Work Sans"/>
+        </w:rPr>
+        <w:t xml:space="preserve">Compilación: no se puede evitar el complicado paso de la compilación y enlace que a su vez tiene severos requerimientos de software al sistema. </w:t>
+      </w:r>
+    </w:p>
+    <w:p>
+      <w:pPr>
+        <w:rPr>
+          <w:rFonts w:ascii="Work Sans" w:hAnsi="Work Sans"/>
+        </w:rPr>
+      </w:pPr>
+      <w:r>
+        <w:rPr>
+          <w:rFonts w:ascii="Work Sans" w:hAnsi="Work Sans"/>
+        </w:rPr>
+        <w:t>Configuración: una vez que está instalado y</w:t>
+      </w:r>
+      <w:r>
+        <w:rPr>
+          <w:rFonts w:ascii="Work Sans" w:hAnsi="Work Sans"/>
+        </w:rPr>
+        <w:t xml:space="preserve"> haciendo uso de los archivos de configuración, adecuar el programa a nuestra preferencia</w:t>
+      </w:r>
+      <w:r>
+        <w:rPr>
+          <w:rFonts w:ascii="Work Sans" w:hAnsi="Work Sans"/>
+        </w:rPr>
+        <w:t xml:space="preserve"> </w:t>
+      </w:r>
+      <w:r>
+        <w:rPr>
+          <w:rFonts w:ascii="Work Sans" w:hAnsi="Work Sans"/>
+        </w:rPr>
+        <w:t>.</w:t>
+      </w:r>
+    </w:p>
+    <w:p>
+      <w:pPr>
+        <w:rPr>
+          <w:rFonts w:ascii="Work Sans" w:hAnsi="Work Sans"/>
+        </w:rPr>
+      </w:pPr>
+    </w:p>
+    <w:p>
+      <w:pPr>
+        <w:rPr>
+          <w:rFonts w:ascii="Work Sans" w:hAnsi="Work Sans"/>
+        </w:rPr>
+      </w:pPr>
+    </w:p>
+    <w:p>
+      <w:pPr>
+        <w:rPr>
+          <w:rFonts w:ascii="Work Sans" w:hAnsi="Work Sans"/>
+        </w:rPr>
+      </w:pPr>
+    </w:p>
+    <w:p>
+      <w:pPr>
+        <w:rPr>
+          <w:rFonts w:ascii="Work Sans" w:hAnsi="Work Sans"/>
+        </w:rPr>
+      </w:pPr>
+    </w:p>
+    <w:p>
+      <w:pPr>
+        <w:rPr>
+          <w:rFonts w:ascii="Work Sans" w:hAnsi="Work Sans"/>
+        </w:rPr>
+      </w:pPr>
+    </w:p>
+    <w:p>
+      <w:pPr>
+        <w:rPr>
+          <w:rFonts w:ascii="Work Sans" w:hAnsi="Work Sans"/>
+        </w:rPr>
+      </w:pPr>
+    </w:p>
+    <w:p>
+      <w:pPr>
+        <w:rPr>
+          <w:rFonts w:ascii="Work Sans" w:hAnsi="Work Sans"/>
+        </w:rPr>
+      </w:pPr>
+    </w:p>
+    <w:p>
+      <w:pPr>
+        <w:rPr>
+          <w:rFonts w:ascii="Work Sans" w:hAnsi="Work Sans"/>
+        </w:rPr>
+      </w:pPr>
+    </w:p>
+    <w:p>
+      <w:pPr>
+        <w:rPr>
+          <w:rFonts w:ascii="Work Sans" w:hAnsi="Work Sans"/>
+        </w:rPr>
+      </w:pPr>
+    </w:p>
+    <w:p>
+      <w:pPr>
+        <w:rPr>
+          <w:rFonts w:ascii="Work Sans" w:hAnsi="Work Sans"/>
+        </w:rPr>
+      </w:pPr>
+      <w:r>
+        <w:rPr>
+          <w:rFonts w:ascii="Work Sans" w:hAnsi="Work Sans"/>
+        </w:rPr>
+        <w:lastRenderedPageBreak/>
+        <w:t xml:space="preserve">Oscar Gaztelu Menéndez – Tema 7 parte </w:t>
+      </w:r>
+      <w:r>
+        <w:rPr>
+          <w:rFonts w:ascii="Work Sans" w:hAnsi="Work Sans"/>
+        </w:rPr>
+        <w:t>practica</w:t>
+      </w:r>
+    </w:p>
+    <w:p>
+      <w:pPr>
+        <w:rPr>
+          <w:rFonts w:ascii="Work Sans" w:hAnsi="Work Sans"/>
+        </w:rPr>
+      </w:pPr>
+    </w:p>
+    <w:p>
+      <w:pPr>
+        <w:rPr>
+          <w:rFonts w:ascii="Work Sans" w:hAnsi="Work Sans"/>
+        </w:rPr>
+      </w:pPr>
+      <w:r>
+        <w:rPr>
+          <w:rFonts w:ascii="Work Sans" w:hAnsi="Work Sans"/>
+        </w:rPr>
+        <w:t xml:space="preserve">Comandos para elevar privilegios a </w:t>
       </w:r>
       <w:proofErr w:type="spellStart"/>
       <w:r>
         <w:rPr>
           <w:rFonts w:ascii="Work Sans" w:hAnsi="Work Sans"/>
         </w:rPr>
-        <w:t>nece-sario</w:t>
+        <w:t>superuser</w:t>
       </w:r>
       <w:proofErr w:type="spellEnd"/>
-      <w:r>
-        <w:rPr>
-          <w:rFonts w:ascii="Work Sans" w:hAnsi="Work Sans"/>
-        </w:rPr>
-        <w:t xml:space="preserve"> su preparación previa a la instalación. </w:t>
-      </w:r>
-    </w:p>
-    <w:p>
-      <w:pPr>
-        <w:rPr>
-          <w:rFonts w:ascii="Work Sans" w:hAnsi="Work Sans"/>
-        </w:rPr>
-      </w:pPr>
-      <w:r>
-        <w:rPr>
-          <w:rFonts w:ascii="Work Sans" w:hAnsi="Work Sans"/>
-        </w:rPr>
-        <w:t xml:space="preserve"> Compilación: en algunos casos (sobre todo en Linux), no se puede evitar el complicado paso de la compilación y enlace que a su vez tiene severos </w:t>
+    </w:p>
+    <w:p>
+      <w:pPr>
+        <w:rPr>
+          <w:rFonts w:ascii="Work Sans" w:hAnsi="Work Sans"/>
+        </w:rPr>
+      </w:pPr>
+      <w:r>
+        <w:rPr>
+          <w:rFonts w:ascii="Work Sans" w:hAnsi="Work Sans"/>
+        </w:rPr>
+        <w:drawing>
+          <wp:inline distT="0" distB="0" distL="0" distR="0" wp14:anchorId="6756EE8B" wp14:editId="288E8AAF">
+            <wp:extent cx="2453853" cy="457240"/>
+            <wp:effectExtent l="0" t="0" r="3810" b="0"/>
+            <wp:docPr id="916102200" name="Imagen 1" descr="Imagen que contiene naranja, alimentos, oscuro, firmar&#10;&#10;Descripción generada automáticamente"/>
+            <wp:cNvGraphicFramePr>
+              <a:graphicFrameLocks xmlns:a="http://schemas.openxmlformats.org/drawingml/2006/main" noChangeAspect="1"/>
+            </wp:cNvGraphicFramePr>
+            <a:graphic xmlns:a="http://schemas.openxmlformats.org/drawingml/2006/main">
+              <a:graphicData uri="http://schemas.openxmlformats.org/drawingml/2006/picture">
+                <pic:pic xmlns:pic="http://schemas.openxmlformats.org/drawingml/2006/picture">
+                  <pic:nvPicPr>
+                    <pic:cNvPr id="916102200" name="Imagen 1" descr="Imagen que contiene naranja, alimentos, oscuro, firmar&#10;&#10;Descripción generada automáticamente"/>
+                    <pic:cNvPicPr/>
+                  </pic:nvPicPr>
+                  <pic:blipFill>
+                    <a:blip r:embed="rId4"/>
+                    <a:stretch>
+                      <a:fillRect/>
+                    </a:stretch>
+                  </pic:blipFill>
+                  <pic:spPr>
+                    <a:xfrm>
+                      <a:off x="0" y="0"/>
+                      <a:ext cx="2453853" cy="457240"/>
+                    </a:xfrm>
+                    <a:prstGeom prst="rect">
+                      <a:avLst/>
+                    </a:prstGeom>
+                  </pic:spPr>
+                </pic:pic>
+              </a:graphicData>
+            </a:graphic>
+          </wp:inline>
+        </w:drawing>
+      </w:r>
+    </w:p>
+    <w:p>
+      <w:pPr>
+        <w:rPr>
+          <w:rFonts w:ascii="Work Sans" w:hAnsi="Work Sans"/>
+        </w:rPr>
+      </w:pPr>
+      <w:r>
+        <w:rPr>
+          <w:rFonts w:ascii="Work Sans" w:hAnsi="Work Sans"/>
+        </w:rPr>
+        <w:t xml:space="preserve"> Comando para actualizar paquetes</w:t>
+      </w:r>
+    </w:p>
+    <w:p>
+      <w:pPr>
+        <w:rPr>
+          <w:rFonts w:ascii="Work Sans" w:hAnsi="Work Sans"/>
+        </w:rPr>
+      </w:pPr>
+      <w:r>
+        <w:rPr>
+          <w:rFonts w:ascii="Work Sans" w:hAnsi="Work Sans"/>
+        </w:rPr>
+        <w:drawing>
+          <wp:inline distT="0" distB="0" distL="0" distR="0" wp14:anchorId="2C5A6B70" wp14:editId="3FB51A57">
+            <wp:extent cx="3696020" cy="480102"/>
+            <wp:effectExtent l="0" t="0" r="0" b="0"/>
+            <wp:docPr id="1040255732" name="Imagen 1" descr="Texto&#10;&#10;Descripción generada automáticamente"/>
+            <wp:cNvGraphicFramePr>
+              <a:graphicFrameLocks xmlns:a="http://schemas.openxmlformats.org/drawingml/2006/main" noChangeAspect="1"/>
+            </wp:cNvGraphicFramePr>
+            <a:graphic xmlns:a="http://schemas.openxmlformats.org/drawingml/2006/main">
+              <a:graphicData uri="http://schemas.openxmlformats.org/drawingml/2006/picture">
+                <pic:pic xmlns:pic="http://schemas.openxmlformats.org/drawingml/2006/picture">
+                  <pic:nvPicPr>
+                    <pic:cNvPr id="1040255732" name="Imagen 1" descr="Texto&#10;&#10;Descripción generada automáticamente"/>
+                    <pic:cNvPicPr/>
+                  </pic:nvPicPr>
+                  <pic:blipFill>
+                    <a:blip r:embed="rId5"/>
+                    <a:stretch>
+                      <a:fillRect/>
+                    </a:stretch>
+                  </pic:blipFill>
+                  <pic:spPr>
+                    <a:xfrm>
+                      <a:off x="0" y="0"/>
+                      <a:ext cx="3696020" cy="480102"/>
+                    </a:xfrm>
+                    <a:prstGeom prst="rect">
+                      <a:avLst/>
+                    </a:prstGeom>
+                  </pic:spPr>
+                </pic:pic>
+              </a:graphicData>
+            </a:graphic>
+          </wp:inline>
+        </w:drawing>
+      </w:r>
+    </w:p>
+    <w:p>
+      <w:pPr>
+        <w:rPr>
+          <w:rFonts w:ascii="Work Sans" w:hAnsi="Work Sans"/>
+        </w:rPr>
+      </w:pPr>
+      <w:r>
+        <w:rPr>
+          <w:rFonts w:ascii="Work Sans" w:hAnsi="Work Sans"/>
+        </w:rPr>
+        <w:t xml:space="preserve">Comando para instalar </w:t>
       </w:r>
       <w:proofErr w:type="spellStart"/>
       <w:r>
         <w:rPr>
           <w:rFonts w:ascii="Work Sans" w:hAnsi="Work Sans"/>
         </w:rPr>
-        <w:t>requeri-mientos</w:t>
+        <w:t>mysql</w:t>
       </w:r>
       <w:proofErr w:type="spellEnd"/>
-      <w:r>
-        <w:rPr>
-          <w:rFonts w:ascii="Work Sans" w:hAnsi="Work Sans"/>
-        </w:rPr>
-        <w:t xml:space="preserve"> de software al sistema. </w:t>
-      </w:r>
-    </w:p>
-    <w:p>
-      <w:pPr>
-        <w:rPr>
-          <w:rFonts w:ascii="Work Sans" w:hAnsi="Work Sans"/>
-        </w:rPr>
-      </w:pPr>
-      <w:r>
-        <w:rPr>
-          <w:rFonts w:ascii="Work Sans" w:hAnsi="Work Sans"/>
-        </w:rPr>
-        <w:t xml:space="preserve"> Configuración: una vez que está instalado y por medio de los archivos de con-figuración, se ha de indicar al software con qué parámetros debe trabajar. </w:t>
-      </w:r>
-    </w:p>
-    <w:p>
-      <w:pPr>
-        <w:rPr>
-          <w:rFonts w:ascii="Work Sans" w:hAnsi="Work Sans"/>
-        </w:rPr>
-      </w:pPr>
-      <w:r>
-        <w:rPr>
-          <w:rFonts w:ascii="Work Sans" w:hAnsi="Work Sans"/>
-        </w:rPr>
-        <w:t xml:space="preserve"> Registro ante la empresa propietaria: para el software comercial, a veces el propietario exige el registro de la instalación si se desea su servicio. </w:t>
-      </w:r>
-    </w:p>
-    <w:p/>
+    </w:p>
+    <w:p>
+      <w:pPr>
+        <w:rPr>
+          <w:rFonts w:ascii="Work Sans" w:hAnsi="Work Sans"/>
+        </w:rPr>
+      </w:pPr>
+      <w:r>
+        <w:rPr>
+          <w:rFonts w:ascii="Work Sans" w:hAnsi="Work Sans"/>
+        </w:rPr>
+        <w:drawing>
+          <wp:inline distT="0" distB="0" distL="0" distR="0" wp14:anchorId="4C65D370" wp14:editId="796D5476">
+            <wp:extent cx="4458086" cy="190517"/>
+            <wp:effectExtent l="0" t="0" r="0" b="0"/>
+            <wp:docPr id="124848006" name="Imagen 1"/>
+            <wp:cNvGraphicFramePr>
+              <a:graphicFrameLocks xmlns:a="http://schemas.openxmlformats.org/drawingml/2006/main" noChangeAspect="1"/>
+            </wp:cNvGraphicFramePr>
+            <a:graphic xmlns:a="http://schemas.openxmlformats.org/drawingml/2006/main">
+              <a:graphicData uri="http://schemas.openxmlformats.org/drawingml/2006/picture">
+                <pic:pic xmlns:pic="http://schemas.openxmlformats.org/drawingml/2006/picture">
+                  <pic:nvPicPr>
+                    <pic:cNvPr id="124848006" name=""/>
+                    <pic:cNvPicPr/>
+                  </pic:nvPicPr>
+                  <pic:blipFill>
+                    <a:blip r:embed="rId6"/>
+                    <a:stretch>
+                      <a:fillRect/>
+                    </a:stretch>
+                  </pic:blipFill>
+                  <pic:spPr>
+                    <a:xfrm>
+                      <a:off x="0" y="0"/>
+                      <a:ext cx="4458086" cy="190517"/>
+                    </a:xfrm>
+                    <a:prstGeom prst="rect">
+                      <a:avLst/>
+                    </a:prstGeom>
+                  </pic:spPr>
+                </pic:pic>
+              </a:graphicData>
+            </a:graphic>
+          </wp:inline>
+        </w:drawing>
+      </w:r>
+    </w:p>
+    <w:p>
+      <w:r>
+        <w:t xml:space="preserve">Comando para acceder a </w:t>
+      </w:r>
+      <w:proofErr w:type="spellStart"/>
+      <w:r>
+        <w:t>mysql</w:t>
+      </w:r>
+      <w:proofErr w:type="spellEnd"/>
+      <w:r>
+        <w:t xml:space="preserve"> como </w:t>
+      </w:r>
+      <w:proofErr w:type="spellStart"/>
+      <w:r>
+        <w:t>root</w:t>
+      </w:r>
+      <w:proofErr w:type="spellEnd"/>
+    </w:p>
+    <w:p>
+      <w:pPr>
+        <w:rPr>
+          <w:rFonts w:ascii="Work Sans" w:hAnsi="Work Sans"/>
+        </w:rPr>
+      </w:pPr>
+      <w:r>
+        <w:rPr>
+          <w:rFonts w:ascii="Work Sans" w:hAnsi="Work Sans"/>
+        </w:rPr>
+        <w:drawing>
+          <wp:inline distT="0" distB="0" distL="0" distR="0" wp14:anchorId="23A1ED98" wp14:editId="162495F2">
+            <wp:extent cx="3673158" cy="350550"/>
+            <wp:effectExtent l="0" t="0" r="3810" b="0"/>
+            <wp:docPr id="910580952" name="Imagen 1"/>
+            <wp:cNvGraphicFramePr>
+              <a:graphicFrameLocks xmlns:a="http://schemas.openxmlformats.org/drawingml/2006/main" noChangeAspect="1"/>
+            </wp:cNvGraphicFramePr>
+            <a:graphic xmlns:a="http://schemas.openxmlformats.org/drawingml/2006/main">
+              <a:graphicData uri="http://schemas.openxmlformats.org/drawingml/2006/picture">
+                <pic:pic xmlns:pic="http://schemas.openxmlformats.org/drawingml/2006/picture">
+                  <pic:nvPicPr>
+                    <pic:cNvPr id="910580952" name=""/>
+                    <pic:cNvPicPr/>
+                  </pic:nvPicPr>
+                  <pic:blipFill>
+                    <a:blip r:embed="rId7"/>
+                    <a:stretch>
+                      <a:fillRect/>
+                    </a:stretch>
+                  </pic:blipFill>
+                  <pic:spPr>
+                    <a:xfrm>
+                      <a:off x="0" y="0"/>
+                      <a:ext cx="3673158" cy="350550"/>
+                    </a:xfrm>
+                    <a:prstGeom prst="rect">
+                      <a:avLst/>
+                    </a:prstGeom>
+                  </pic:spPr>
+                </pic:pic>
+              </a:graphicData>
+            </a:graphic>
+          </wp:inline>
+        </w:drawing>
+      </w:r>
+    </w:p>
+    <w:p>
+      <w:r>
+        <w:t>Crear base de datos y</w:t>
+      </w:r>
+      <w:r>
+        <w:t xml:space="preserve"> una tabla para esta </w:t>
+      </w:r>
+    </w:p>
+    <w:p>
+      <w:r>
+        <w:drawing>
+          <wp:inline distT="0" distB="0" distL="0" distR="0" wp14:anchorId="268244C9" wp14:editId="0FEB7949">
+            <wp:extent cx="2712955" cy="1943268"/>
+            <wp:effectExtent l="0" t="0" r="0" b="0"/>
+            <wp:docPr id="1843395614" name="Imagen 1" descr="Texto&#10;&#10;Descripción generada automáticamente"/>
+            <wp:cNvGraphicFramePr>
+              <a:graphicFrameLocks xmlns:a="http://schemas.openxmlformats.org/drawingml/2006/main" noChangeAspect="1"/>
+            </wp:cNvGraphicFramePr>
+            <a:graphic xmlns:a="http://schemas.openxmlformats.org/drawingml/2006/main">
+              <a:graphicData uri="http://schemas.openxmlformats.org/drawingml/2006/picture">
+                <pic:pic xmlns:pic="http://schemas.openxmlformats.org/drawingml/2006/picture">
+                  <pic:nvPicPr>
+                    <pic:cNvPr id="1843395614" name="Imagen 1" descr="Texto&#10;&#10;Descripción generada automáticamente"/>
+                    <pic:cNvPicPr/>
+                  </pic:nvPicPr>
+                  <pic:blipFill>
+                    <a:blip r:embed="rId8"/>
+                    <a:stretch>
+                      <a:fillRect/>
+                    </a:stretch>
+                  </pic:blipFill>
+                  <pic:spPr>
+                    <a:xfrm>
+                      <a:off x="0" y="0"/>
+                      <a:ext cx="2712955" cy="1943268"/>
+                    </a:xfrm>
+                    <a:prstGeom prst="rect">
+                      <a:avLst/>
+                    </a:prstGeom>
+                  </pic:spPr>
+                </pic:pic>
+              </a:graphicData>
+            </a:graphic>
+          </wp:inline>
+        </w:drawing>
+      </w:r>
+    </w:p>
+    <w:p>
+      <w:pPr>
+        <w:rPr>
+          <w:b/>
+          <w:bCs/>
+        </w:rPr>
+      </w:pPr>
+    </w:p>
+    <w:p>
+      <w:r>
+        <w:t xml:space="preserve">Como introducir los datos en la </w:t>
+      </w:r>
+      <w:proofErr w:type="spellStart"/>
+      <w:r>
+        <w:t>db</w:t>
+      </w:r>
+      <w:proofErr w:type="spellEnd"/>
+    </w:p>
+    <w:p>
+      <w:r>
+        <w:t xml:space="preserve">SOURCE </w:t>
+      </w:r>
+      <w:proofErr w:type="spellStart"/>
+      <w:r>
+        <w:t>datos_menu.sql</w:t>
+      </w:r>
+      <w:proofErr w:type="spellEnd"/>
+    </w:p>
     <w:p/>
     <w:p/>
     <w:sectPr>
@@ -1240,6 +1703,21 @@
       <w:szCs w:val="24"/>
     </w:rPr>
   </w:style>
+  <w:style w:type="character" w:customStyle="1" w:styleId="hljs-keyword">
+    <w:name w:val="hljs-keyword"/>
+    <w:basedOn w:val="Fuentedeprrafopredeter"/>
+    <w:rsid w:val="00F76D17"/>
+  </w:style>
+  <w:style w:type="character" w:customStyle="1" w:styleId="hljs-type">
+    <w:name w:val="hljs-type"/>
+    <w:basedOn w:val="Fuentedeprrafopredeter"/>
+    <w:rsid w:val="00F76D17"/>
+  </w:style>
+  <w:style w:type="character" w:customStyle="1" w:styleId="hljs-number">
+    <w:name w:val="hljs-number"/>
+    <w:basedOn w:val="Fuentedeprrafopredeter"/>
+    <w:rsid w:val="00F76D17"/>
+  </w:style>
 </w:styles>
 </file>
 

</xml_diff>